<commit_message>
Task05,06: Computer class reworked with "this" keyword; Added command line files
</commit_message>
<xml_diff>
--- a/Essay.docx
+++ b/Essay.docx
@@ -366,7 +366,41 @@
           <w:szCs w:val="36"/>
           <w:lang w:val="en-US"/>
         </w:rPr>
-        <w:t>Getters and Setters</w:t>
+        <w:t>Getters</w:t>
+      </w:r>
+      <w:r>
+        <w:rPr>
+          <w:rStyle w:val="a3"/>
+          <w:sz w:val="36"/>
+          <w:szCs w:val="36"/>
+        </w:rPr>
+        <w:t xml:space="preserve"> </w:t>
+      </w:r>
+      <w:r>
+        <w:rPr>
+          <w:rStyle w:val="a3"/>
+          <w:sz w:val="36"/>
+          <w:szCs w:val="36"/>
+          <w:lang w:val="en-US"/>
+        </w:rPr>
+        <w:t>and</w:t>
+      </w:r>
+      <w:r>
+        <w:rPr>
+          <w:rStyle w:val="a3"/>
+          <w:sz w:val="36"/>
+          <w:szCs w:val="36"/>
+        </w:rPr>
+        <w:t xml:space="preserve"> </w:t>
+      </w:r>
+      <w:r>
+        <w:rPr>
+          <w:rStyle w:val="a3"/>
+          <w:sz w:val="36"/>
+          <w:szCs w:val="36"/>
+          <w:lang w:val="en-US"/>
+        </w:rPr>
+        <w:t>Setters</w:t>
       </w:r>
     </w:p>
     <w:p>
@@ -430,59 +464,264 @@
           <w:rStyle w:val="a3"/>
           <w:b w:val="0"/>
         </w:rPr>
-        <w:t>компоненты друг от друга и защитить их от воздействий. Инкапсуляцию м</w:t>
+        <w:t>компоненты друг от друга и защитить их от воздействий. Инкапсуляцию можно считать защитной оболочкой, которая предохраняет код и данные от произвольного доступа со стороны другого кода.</w:t>
+      </w:r>
+    </w:p>
+    <w:p>
+      <w:pPr>
+        <w:rPr>
+          <w:rStyle w:val="a3"/>
+          <w:b w:val="0"/>
+        </w:rPr>
+      </w:pPr>
+      <w:r>
+        <w:rPr>
+          <w:rStyle w:val="a3"/>
+          <w:b w:val="0"/>
+        </w:rPr>
+        <w:t xml:space="preserve">Данные нужно </w:t>
+      </w:r>
+      <w:r>
+        <w:rPr>
+          <w:rStyle w:val="a3"/>
+          <w:b w:val="0"/>
+        </w:rPr>
+        <w:t>отдел</w:t>
+      </w:r>
+      <w:r>
+        <w:rPr>
+          <w:rStyle w:val="a3"/>
+          <w:b w:val="0"/>
+        </w:rPr>
+        <w:t>ить</w:t>
+      </w:r>
+      <w:r>
+        <w:rPr>
+          <w:rStyle w:val="a3"/>
+          <w:b w:val="0"/>
+        </w:rPr>
+        <w:t xml:space="preserve"> от </w:t>
+      </w:r>
+      <w:r>
+        <w:rPr>
+          <w:rStyle w:val="a3"/>
+          <w:b w:val="0"/>
+        </w:rPr>
+        <w:t>кода</w:t>
+      </w:r>
+      <w:r>
+        <w:rPr>
+          <w:rStyle w:val="a3"/>
+          <w:b w:val="0"/>
+        </w:rPr>
+        <w:t xml:space="preserve">, </w:t>
+      </w:r>
+      <w:r>
+        <w:rPr>
+          <w:rStyle w:val="a3"/>
+          <w:b w:val="0"/>
+        </w:rPr>
+        <w:t xml:space="preserve">чтобы </w:t>
+      </w:r>
+      <w:r>
+        <w:rPr>
+          <w:rStyle w:val="a3"/>
+          <w:b w:val="0"/>
+        </w:rPr>
+        <w:t xml:space="preserve">предотвратить неверную модификацию этих данных. Соответственно для правильного доступа к данным необходимо иметь соответствующие </w:t>
+      </w:r>
+      <w:r>
+        <w:rPr>
+          <w:rStyle w:val="a3"/>
+          <w:b w:val="0"/>
+        </w:rPr>
+        <w:t>методы</w:t>
+      </w:r>
+      <w:r>
+        <w:rPr>
+          <w:rStyle w:val="a3"/>
+          <w:b w:val="0"/>
+        </w:rPr>
+        <w:t xml:space="preserve">. </w:t>
+      </w:r>
+      <w:r>
+        <w:rPr>
+          <w:rStyle w:val="a3"/>
+          <w:b w:val="0"/>
+        </w:rPr>
+        <w:t>Э</w:t>
+      </w:r>
+      <w:r>
+        <w:rPr>
+          <w:rStyle w:val="a3"/>
+          <w:b w:val="0"/>
+        </w:rPr>
+        <w:t>ту и играют функции-геттеры и функции-сеттеры</w:t>
+      </w:r>
+      <w:r>
+        <w:rPr>
+          <w:rStyle w:val="a3"/>
+          <w:b w:val="0"/>
+        </w:rPr>
+        <w:t>.</w:t>
+      </w:r>
+      <w:r>
+        <w:rPr>
+          <w:rStyle w:val="a3"/>
+          <w:b w:val="0"/>
+        </w:rPr>
+        <w:t xml:space="preserve"> </w:t>
+      </w:r>
+    </w:p>
+    <w:p>
+      <w:pPr>
+        <w:rPr>
+          <w:rStyle w:val="a3"/>
+          <w:b w:val="0"/>
+        </w:rPr>
+      </w:pPr>
+      <w:r>
+        <w:rPr>
+          <w:rStyle w:val="a3"/>
+          <w:b w:val="0"/>
+        </w:rPr>
+        <w:t xml:space="preserve">В реализации данных методов заключен принцип инкапсуляции. </w:t>
+      </w:r>
+      <w:r>
+        <w:rPr>
+          <w:rStyle w:val="a3"/>
+          <w:b w:val="0"/>
+        </w:rPr>
+        <w:t>М</w:t>
+      </w:r>
+      <w:r>
+        <w:rPr>
+          <w:rStyle w:val="a3"/>
+          <w:b w:val="0"/>
+        </w:rPr>
+        <w:t>ы не види</w:t>
+      </w:r>
+      <w:r>
+        <w:rPr>
+          <w:rStyle w:val="a3"/>
+          <w:b w:val="0"/>
+        </w:rPr>
+        <w:t>м</w:t>
+      </w:r>
+      <w:r>
+        <w:rPr>
+          <w:rStyle w:val="a3"/>
+          <w:b w:val="0"/>
+        </w:rPr>
+        <w:t xml:space="preserve">, как данные обрабатываются (известен лишь интерфейс, через который, и только через который вы можете </w:t>
       </w:r>
       <w:bookmarkStart w:id="0" w:name="_GoBack"/>
+      <w:r>
+        <w:rPr>
+          <w:rStyle w:val="a3"/>
+          <w:b w:val="0"/>
+        </w:rPr>
+        <w:t>взаимодействовать с объектом), а значит мож</w:t>
+      </w:r>
+      <w:r>
+        <w:rPr>
+          <w:rStyle w:val="a3"/>
+          <w:b w:val="0"/>
+        </w:rPr>
+        <w:t>но</w:t>
+      </w:r>
+      <w:r>
+        <w:rPr>
+          <w:rStyle w:val="a3"/>
+          <w:b w:val="0"/>
+        </w:rPr>
+        <w:t xml:space="preserve"> быть уверен</w:t>
+      </w:r>
+      <w:r>
+        <w:rPr>
+          <w:rStyle w:val="a3"/>
+          <w:b w:val="0"/>
+        </w:rPr>
+        <w:t>н</w:t>
+      </w:r>
+      <w:r>
+        <w:rPr>
+          <w:rStyle w:val="a3"/>
+          <w:b w:val="0"/>
+        </w:rPr>
+        <w:t>ы</w:t>
+      </w:r>
+      <w:r>
+        <w:rPr>
+          <w:rStyle w:val="a3"/>
+          <w:b w:val="0"/>
+        </w:rPr>
+        <w:t>м</w:t>
+      </w:r>
+      <w:r>
+        <w:rPr>
+          <w:rStyle w:val="a3"/>
+          <w:b w:val="0"/>
+        </w:rPr>
+        <w:t xml:space="preserve">, в корректности обработки </w:t>
+      </w:r>
       <w:bookmarkEnd w:id="0"/>
       <w:r>
         <w:rPr>
           <w:rStyle w:val="a3"/>
           <w:b w:val="0"/>
         </w:rPr>
-        <w:t>ожно считать защитной оболочкой, которая предохраняет код и данные от произвольного доступа со стороны другого кода.</w:t>
-      </w:r>
-    </w:p>
-    <w:p>
-      <w:pPr>
-        <w:rPr>
-          <w:rStyle w:val="a3"/>
-          <w:b w:val="0"/>
-        </w:rPr>
-      </w:pPr>
-      <w:r>
-        <w:rPr>
-          <w:rStyle w:val="a3"/>
-          <w:b w:val="0"/>
-        </w:rPr>
-        <w:t xml:space="preserve">Данные нужно </w:t>
-      </w:r>
-      <w:r>
-        <w:rPr>
-          <w:rStyle w:val="a3"/>
-          <w:b w:val="0"/>
-        </w:rPr>
-        <w:t>отдел</w:t>
-      </w:r>
-      <w:r>
-        <w:rPr>
-          <w:rStyle w:val="a3"/>
-          <w:b w:val="0"/>
-        </w:rPr>
-        <w:t>ить</w:t>
-      </w:r>
-      <w:r>
-        <w:rPr>
-          <w:rStyle w:val="a3"/>
-          <w:b w:val="0"/>
-        </w:rPr>
-        <w:t xml:space="preserve"> от </w:t>
-      </w:r>
-      <w:r>
-        <w:rPr>
-          <w:rStyle w:val="a3"/>
-          <w:b w:val="0"/>
-        </w:rPr>
-        <w:t>кода</w:t>
+        <w:t xml:space="preserve">данных, чего нельзя сказать при работе с данными напрямую. </w:t>
+      </w:r>
+    </w:p>
+    <w:p>
+      <w:pPr>
+        <w:rPr>
+          <w:rStyle w:val="a3"/>
+          <w:b w:val="0"/>
+        </w:rPr>
+      </w:pPr>
+      <w:r>
+        <w:rPr>
+          <w:rStyle w:val="a3"/>
+          <w:b w:val="0"/>
+        </w:rPr>
+        <w:t>К</w:t>
+      </w:r>
+      <w:r>
+        <w:rPr>
+          <w:rStyle w:val="a3"/>
+          <w:b w:val="0"/>
+        </w:rPr>
+        <w:t xml:space="preserve">роме корректности </w:t>
+      </w:r>
+      <w:r>
+        <w:rPr>
+          <w:rStyle w:val="a3"/>
+          <w:b w:val="0"/>
+        </w:rPr>
+        <w:t xml:space="preserve">мы </w:t>
+      </w:r>
+      <w:r>
+        <w:rPr>
+          <w:rStyle w:val="a3"/>
+          <w:b w:val="0"/>
+        </w:rPr>
+        <w:t>получае</w:t>
+      </w:r>
+      <w:r>
+        <w:rPr>
+          <w:rStyle w:val="a3"/>
+          <w:b w:val="0"/>
+        </w:rPr>
+        <w:t>м</w:t>
+      </w:r>
+      <w:r>
+        <w:rPr>
+          <w:rStyle w:val="a3"/>
+          <w:b w:val="0"/>
+        </w:rPr>
+        <w:t xml:space="preserve"> целостность, относительную простоту</w:t>
       </w:r>
       <w:r>
         <w:rPr>
@@ -496,204 +735,109 @@
           <w:rStyle w:val="a3"/>
           <w:b w:val="0"/>
         </w:rPr>
-        <w:t xml:space="preserve">чтобы </w:t>
-      </w:r>
-      <w:r>
-        <w:rPr>
-          <w:rStyle w:val="a3"/>
-          <w:b w:val="0"/>
-        </w:rPr>
-        <w:t xml:space="preserve">предотвратить неверную модификацию этих данных. Соответственно для правильного доступа к данным необходимо иметь соответствующие </w:t>
-      </w:r>
-      <w:r>
-        <w:rPr>
-          <w:rStyle w:val="a3"/>
-          <w:b w:val="0"/>
-        </w:rPr>
-        <w:t>методы</w:t>
-      </w:r>
-      <w:r>
-        <w:rPr>
-          <w:rStyle w:val="a3"/>
-          <w:b w:val="0"/>
-        </w:rPr>
-        <w:t xml:space="preserve">. </w:t>
-      </w:r>
-      <w:r>
-        <w:rPr>
-          <w:rStyle w:val="a3"/>
-          <w:b w:val="0"/>
-        </w:rPr>
-        <w:t>Э</w:t>
-      </w:r>
-      <w:r>
-        <w:rPr>
-          <w:rStyle w:val="a3"/>
-          <w:b w:val="0"/>
-        </w:rPr>
-        <w:t>ту и играют функции-геттеры и функции-сеттеры</w:t>
-      </w:r>
-      <w:r>
-        <w:rPr>
-          <w:rStyle w:val="a3"/>
-          <w:b w:val="0"/>
-        </w:rPr>
-        <w:t>.</w:t>
-      </w:r>
-      <w:r>
-        <w:rPr>
-          <w:rStyle w:val="a3"/>
-          <w:b w:val="0"/>
-        </w:rPr>
-        <w:t xml:space="preserve"> </w:t>
-      </w:r>
-    </w:p>
-    <w:p>
-      <w:pPr>
-        <w:rPr>
-          <w:rStyle w:val="a3"/>
-          <w:b w:val="0"/>
-        </w:rPr>
-      </w:pPr>
-      <w:r>
-        <w:rPr>
-          <w:rStyle w:val="a3"/>
-          <w:b w:val="0"/>
-        </w:rPr>
-        <w:t xml:space="preserve">В реализации данных методов заключен принцип инкапсуляции. </w:t>
-      </w:r>
-      <w:r>
-        <w:rPr>
-          <w:rStyle w:val="a3"/>
-          <w:b w:val="0"/>
-        </w:rPr>
-        <w:t>М</w:t>
-      </w:r>
-      <w:r>
-        <w:rPr>
-          <w:rStyle w:val="a3"/>
-          <w:b w:val="0"/>
-        </w:rPr>
-        <w:t>ы не види</w:t>
-      </w:r>
-      <w:r>
-        <w:rPr>
-          <w:rStyle w:val="a3"/>
-          <w:b w:val="0"/>
-        </w:rPr>
-        <w:t>м</w:t>
-      </w:r>
-      <w:r>
-        <w:rPr>
-          <w:rStyle w:val="a3"/>
-          <w:b w:val="0"/>
-        </w:rPr>
-        <w:t>, как данные обрабатываются (известен лишь интерфейс, через который, и только через который вы можете взаимодействовать с объектом), а значит мож</w:t>
-      </w:r>
-      <w:r>
-        <w:rPr>
-          <w:rStyle w:val="a3"/>
-          <w:b w:val="0"/>
-        </w:rPr>
-        <w:t>но</w:t>
-      </w:r>
-      <w:r>
-        <w:rPr>
-          <w:rStyle w:val="a3"/>
-          <w:b w:val="0"/>
-        </w:rPr>
-        <w:t xml:space="preserve"> быть уверен</w:t>
-      </w:r>
-      <w:r>
-        <w:rPr>
-          <w:rStyle w:val="a3"/>
-          <w:b w:val="0"/>
-        </w:rPr>
-        <w:t>н</w:t>
-      </w:r>
-      <w:r>
-        <w:rPr>
-          <w:rStyle w:val="a3"/>
-          <w:b w:val="0"/>
-        </w:rPr>
-        <w:t>ы</w:t>
-      </w:r>
-      <w:r>
-        <w:rPr>
-          <w:rStyle w:val="a3"/>
-          <w:b w:val="0"/>
-        </w:rPr>
-        <w:t>м</w:t>
-      </w:r>
-      <w:r>
-        <w:rPr>
-          <w:rStyle w:val="a3"/>
-          <w:b w:val="0"/>
-        </w:rPr>
-        <w:t xml:space="preserve">, в корректности обработки данных, чего нельзя сказать при работе с данными напрямую. </w:t>
-      </w:r>
-    </w:p>
-    <w:p>
-      <w:pPr>
-        <w:rPr>
-          <w:rStyle w:val="a3"/>
-        </w:rPr>
-      </w:pPr>
-      <w:r>
-        <w:rPr>
-          <w:rStyle w:val="a3"/>
-          <w:b w:val="0"/>
-        </w:rPr>
-        <w:t>К</w:t>
-      </w:r>
-      <w:r>
-        <w:rPr>
-          <w:rStyle w:val="a3"/>
-          <w:b w:val="0"/>
-        </w:rPr>
-        <w:t xml:space="preserve">роме корректности </w:t>
-      </w:r>
-      <w:r>
-        <w:rPr>
-          <w:rStyle w:val="a3"/>
-          <w:b w:val="0"/>
-        </w:rPr>
-        <w:t xml:space="preserve">мы </w:t>
-      </w:r>
-      <w:r>
-        <w:rPr>
-          <w:rStyle w:val="a3"/>
-          <w:b w:val="0"/>
-        </w:rPr>
-        <w:t>получае</w:t>
-      </w:r>
-      <w:r>
-        <w:rPr>
-          <w:rStyle w:val="a3"/>
-          <w:b w:val="0"/>
-        </w:rPr>
-        <w:t>м</w:t>
-      </w:r>
-      <w:r>
-        <w:rPr>
-          <w:rStyle w:val="a3"/>
-          <w:b w:val="0"/>
-        </w:rPr>
-        <w:t xml:space="preserve"> целостность, относительную простоту</w:t>
-      </w:r>
-      <w:r>
-        <w:rPr>
-          <w:rStyle w:val="a3"/>
-          <w:b w:val="0"/>
-        </w:rPr>
-        <w:t xml:space="preserve">, </w:t>
-      </w:r>
-      <w:r>
-        <w:rPr>
-          <w:rStyle w:val="a3"/>
-          <w:b w:val="0"/>
-        </w:rPr>
         <w:t>прозрачный интерфейс для работы с данными.</w:t>
+      </w:r>
+    </w:p>
+    <w:p>
+      <w:pPr>
+        <w:rPr>
+          <w:rStyle w:val="a3"/>
+          <w:b w:val="0"/>
+        </w:rPr>
+      </w:pPr>
+      <w:r>
+        <w:rPr>
+          <w:rStyle w:val="a3"/>
+          <w:b w:val="0"/>
+        </w:rPr>
+        <w:t xml:space="preserve">Метод чтения, геттер (англ. </w:t>
+      </w:r>
+      <w:proofErr w:type="spellStart"/>
+      <w:r>
+        <w:rPr>
+          <w:rStyle w:val="a3"/>
+          <w:b w:val="0"/>
+        </w:rPr>
+        <w:t>getter</w:t>
+      </w:r>
+      <w:proofErr w:type="spellEnd"/>
+      <w:r>
+        <w:rPr>
+          <w:rStyle w:val="a3"/>
+          <w:b w:val="0"/>
+        </w:rPr>
+        <w:t xml:space="preserve"> — получатель) — (в программировании) специальный метод, позволяющий получить данные, доступ к которым напрямую ограничен. Это один из методов объектно-ориентированного программирования, может помочь реализовать гибкий механизм инкапсуляции.</w:t>
+      </w:r>
+    </w:p>
+    <w:p>
+      <w:pPr>
+        <w:rPr>
+          <w:rStyle w:val="a3"/>
+          <w:b w:val="0"/>
+        </w:rPr>
+      </w:pPr>
+    </w:p>
+    <w:p>
+      <w:pPr>
+        <w:rPr>
+          <w:rStyle w:val="a3"/>
+        </w:rPr>
+      </w:pPr>
+      <w:r>
+        <w:rPr>
+          <w:rStyle w:val="a3"/>
+          <w:b w:val="0"/>
+        </w:rPr>
+        <w:lastRenderedPageBreak/>
+        <w:t xml:space="preserve">Устанавливающий метод, сеттер (англ. </w:t>
+      </w:r>
+      <w:proofErr w:type="spellStart"/>
+      <w:r>
+        <w:rPr>
+          <w:rStyle w:val="a3"/>
+          <w:b w:val="0"/>
+        </w:rPr>
+        <w:t>setter</w:t>
+      </w:r>
+      <w:proofErr w:type="spellEnd"/>
+      <w:r>
+        <w:rPr>
+          <w:rStyle w:val="a3"/>
+          <w:b w:val="0"/>
+        </w:rPr>
+        <w:t xml:space="preserve">) или модифицирующий метод, </w:t>
+      </w:r>
+      <w:proofErr w:type="spellStart"/>
+      <w:r>
+        <w:rPr>
+          <w:rStyle w:val="a3"/>
+          <w:b w:val="0"/>
+        </w:rPr>
+        <w:t>мутатор</w:t>
+      </w:r>
+      <w:proofErr w:type="spellEnd"/>
+      <w:r>
+        <w:rPr>
+          <w:rStyle w:val="a3"/>
+          <w:b w:val="0"/>
+        </w:rPr>
+        <w:t xml:space="preserve"> (англ. </w:t>
+      </w:r>
+      <w:proofErr w:type="spellStart"/>
+      <w:r>
+        <w:rPr>
+          <w:rStyle w:val="a3"/>
+          <w:b w:val="0"/>
+        </w:rPr>
+        <w:t>mutator</w:t>
+      </w:r>
+      <w:proofErr w:type="spellEnd"/>
+      <w:r>
+        <w:rPr>
+          <w:rStyle w:val="a3"/>
+          <w:b w:val="0"/>
+        </w:rPr>
+        <w:t>) — метод, используемый в объектно-ориентированном программировании для того, чтобы присвоить какое-либо значение инкапсулированному полю, например, обработав при этом недопустимые присваивания.</w:t>
       </w:r>
       <w:r>
         <w:rPr>

</xml_diff>